<commit_message>
Updates to data dictionary, readme and data package
</commit_message>
<xml_diff>
--- a/SMART_Phase1/Documentation/Metadata Package in Plain English.docx
+++ b/SMART_Phase1/Documentation/Metadata Package in Plain English.docx
@@ -44,11 +44,17 @@
       </w:r>
     </w:p>
     <w:p>
+      <w:pPr>
+        <w:ind w:firstLine="720"/>
+      </w:pPr>
       <w:r>
         <w:t>Department of Transportation</w:t>
       </w:r>
     </w:p>
     <w:p>
+      <w:pPr>
+        <w:ind w:firstLine="720"/>
+      </w:pPr>
       <w:r>
         <w:t>United States Government</w:t>
       </w:r>
@@ -77,26 +83,20 @@
     <w:p/>
     <w:p>
       <w:r>
-        <w:rPr>
-          <w:highlight w:val="yellow"/>
-        </w:rPr>
-        <w:t>DOI</w:t>
-      </w:r>
-      <w:proofErr w:type="gramStart"/>
-      <w:r>
-        <w:rPr>
-          <w:highlight w:val="yellow"/>
-        </w:rPr>
-        <w:t>: ?</w:t>
-      </w:r>
-      <w:proofErr w:type="gramEnd"/>
+        <w:t xml:space="preserve">DOI: </w:t>
+      </w:r>
+      <w:hyperlink r:id="rId5" w:tooltip="https://doi.org/10.21949/1530332" w:history="1">
+        <w:r>
+          <w:rPr>
+            <w:rStyle w:val="Hyperlink"/>
+          </w:rPr>
+          <w:t>https://doi.org/10.21949/1530332</w:t>
+        </w:r>
+      </w:hyperlink>
     </w:p>
     <w:p/>
     <w:p>
       <w:r>
-        <w:rPr>
-          <w:highlight w:val="yellow"/>
-        </w:rPr>
         <w:t>Files:</w:t>
       </w:r>
     </w:p>
@@ -112,23 +112,7 @@
           <w:b/>
           <w:bCs/>
         </w:rPr>
-        <w:t xml:space="preserve">Add each file </w:t>
-      </w:r>
-      <w:proofErr w:type="gramStart"/>
-      <w:r>
-        <w:rPr>
-          <w:b/>
-          <w:bCs/>
-        </w:rPr>
-        <w:t>in</w:t>
-      </w:r>
-      <w:proofErr w:type="gramEnd"/>
-      <w:r>
-        <w:rPr>
-          <w:b/>
-          <w:bCs/>
-        </w:rPr>
-        <w:t xml:space="preserve"> your dataset individually or use the text box to add your files all at once.</w:t>
+        <w:t>TTD_SMART_SafetyInsights.csv</w:t>
       </w:r>
     </w:p>
     <w:p>
@@ -143,7 +127,7 @@
           <w:b/>
           <w:bCs/>
         </w:rPr>
-        <w:t>Paste file names (one per line):</w:t>
+        <w:t>TTD_SMART_Speed.csv</w:t>
       </w:r>
     </w:p>
     <w:p>
@@ -153,13 +137,151 @@
           <w:bCs/>
         </w:rPr>
       </w:pPr>
+      <w:proofErr w:type="spellStart"/>
+      <w:r>
+        <w:rPr>
+          <w:b/>
+          <w:bCs/>
+        </w:rPr>
+        <w:t>TTD_SMART_TrafficCameraLocations.geojson</w:t>
+      </w:r>
+      <w:proofErr w:type="spellEnd"/>
+    </w:p>
+    <w:p>
+      <w:pPr>
+        <w:rPr>
+          <w:b/>
+          <w:bCs/>
+        </w:rPr>
+      </w:pPr>
+      <w:r>
+        <w:rPr>
+          <w:b/>
+          <w:bCs/>
+        </w:rPr>
+        <w:t>TTD_SMART_VehicleCounts.csv</w:t>
+      </w:r>
+    </w:p>
+    <w:p>
+      <w:pPr>
+        <w:rPr>
+          <w:b/>
+          <w:bCs/>
+        </w:rPr>
+      </w:pPr>
+      <w:r>
+        <w:rPr>
+          <w:b/>
+          <w:bCs/>
+        </w:rPr>
+        <w:t>TTD_SMART_VRUCounts.csv</w:t>
+      </w:r>
+    </w:p>
+    <w:p>
+      <w:pPr>
+        <w:rPr>
+          <w:b/>
+          <w:bCs/>
+        </w:rPr>
+      </w:pPr>
+      <w:r>
+        <w:rPr>
+          <w:b/>
+          <w:bCs/>
+        </w:rPr>
+        <w:t>WWDriverVideo_03.08.2025.wmv</w:t>
+      </w:r>
+    </w:p>
+    <w:p>
+      <w:pPr>
+        <w:rPr>
+          <w:b/>
+          <w:bCs/>
+        </w:rPr>
+      </w:pPr>
+      <w:r>
+        <w:rPr>
+          <w:b/>
+          <w:bCs/>
+        </w:rPr>
+        <w:t>WWDriverVideo_04.19.2025.wmv</w:t>
+      </w:r>
+    </w:p>
+    <w:p>
+      <w:pPr>
+        <w:rPr>
+          <w:b/>
+          <w:bCs/>
+        </w:rPr>
+      </w:pPr>
+      <w:r>
+        <w:rPr>
+          <w:b/>
+          <w:bCs/>
+        </w:rPr>
+        <w:t>WWDriverVideo_07.19.2025.wmv</w:t>
+      </w:r>
+    </w:p>
+    <w:p>
+      <w:pPr>
+        <w:rPr>
+          <w:b/>
+          <w:bCs/>
+        </w:rPr>
+      </w:pPr>
+      <w:r>
+        <w:rPr>
+          <w:b/>
+          <w:bCs/>
+        </w:rPr>
+        <w:t>WWDriverVideo_07.20.2025.wmv</w:t>
+      </w:r>
+    </w:p>
+    <w:p>
+      <w:pPr>
+        <w:rPr>
+          <w:b/>
+          <w:bCs/>
+        </w:rPr>
+      </w:pPr>
+      <w:r>
+        <w:rPr>
+          <w:b/>
+          <w:bCs/>
+        </w:rPr>
+        <w:t>WWDriverVideo_08.02.2025.wmv</w:t>
+      </w:r>
+    </w:p>
+    <w:p>
+      <w:pPr>
+        <w:rPr>
+          <w:b/>
+          <w:bCs/>
+        </w:rPr>
+      </w:pPr>
+      <w:r>
+        <w:rPr>
+          <w:b/>
+          <w:bCs/>
+        </w:rPr>
+        <w:t>WWDriverVideo_08.03.2025.wmv</w:t>
+      </w:r>
+    </w:p>
+    <w:p>
+      <w:pPr>
+        <w:rPr>
+          <w:b/>
+          <w:bCs/>
+        </w:rPr>
+      </w:pPr>
     </w:p>
     <w:p>
       <w:r>
         <w:t>Format:</w:t>
       </w:r>
-    </w:p>
-    <w:p>
+      <w:r>
+        <w:t xml:space="preserve"> </w:t>
+      </w:r>
       <w:r>
         <w:t>Zip</w:t>
       </w:r>
@@ -169,6 +291,32 @@
       <w:r>
         <w:t>Keywords:</w:t>
       </w:r>
+      <w:r>
+        <w:t xml:space="preserve"> (</w:t>
+      </w:r>
+      <w:r>
+        <w:t>Please use terms from the Transportation Research</w:t>
+      </w:r>
+      <w:r>
+        <w:t xml:space="preserve"> </w:t>
+      </w:r>
+      <w:r>
+        <w:t>Thesaurus </w:t>
+      </w:r>
+      <w:hyperlink r:id="rId6" w:history="1">
+        <w:r>
+          <w:rPr>
+            <w:rStyle w:val="Hyperlink"/>
+          </w:rPr>
+          <w:t>https://trt.trb.org/</w:t>
+        </w:r>
+      </w:hyperlink>
+      <w:r>
+        <w:t>.</w:t>
+      </w:r>
+      <w:r>
+        <w:t>)</w:t>
+      </w:r>
     </w:p>
     <w:p>
       <w:r>
@@ -180,11 +328,15 @@
       <w:r>
         <w:t xml:space="preserve">Language of item: </w:t>
       </w:r>
-      <w:proofErr w:type="spellStart"/>
-      <w:r>
-        <w:t>en</w:t>
-      </w:r>
-      <w:proofErr w:type="spellEnd"/>
+      <w:r>
+        <w:t>E</w:t>
+      </w:r>
+      <w:r>
+        <w:t>n</w:t>
+      </w:r>
+      <w:r>
+        <w:t>glish</w:t>
+      </w:r>
     </w:p>
     <w:p/>
     <w:p>
@@ -194,30 +346,12 @@
     </w:p>
     <w:p/>
     <w:p>
-      <w:commentRangeStart w:id="0"/>
-      <w:r>
-        <w:t xml:space="preserve">Rights </w:t>
-      </w:r>
-      <w:commentRangeEnd w:id="0"/>
-      <w:r>
-        <w:rPr>
-          <w:rStyle w:val="CommentReference"/>
-        </w:rPr>
-        <w:commentReference w:id="0"/>
-      </w:r>
-      <w:r>
-        <w:t xml:space="preserve">statement: </w:t>
-      </w:r>
-      <w:r>
-        <w:t xml:space="preserve">This dataset is open access </w:t>
-      </w:r>
-      <w:proofErr w:type="gramStart"/>
-      <w:r>
-        <w:t>per</w:t>
-      </w:r>
-      <w:proofErr w:type="gramEnd"/>
-      <w:r>
-        <w:t xml:space="preserve"> USDOT funding. No restrictions on access or use. Users may share, copy, and redistribute in any medium with the condition they attribute to this source.</w:t>
+      <w:r>
+        <w:lastRenderedPageBreak/>
+        <w:t xml:space="preserve">Rights statement: </w:t>
+      </w:r>
+      <w:r>
+        <w:t>This dataset is open access per USDOT funding. No restrictions on access or use. Users may share, copy, and redistribute in any medium with the condition they attribute to this source.</w:t>
       </w:r>
     </w:p>
     <w:p/>
@@ -225,6 +359,17 @@
       <w:r>
         <w:t>Report or other item this data asset references (DOI Preferred):</w:t>
       </w:r>
+      <w:r>
+        <w:t xml:space="preserve"> </w:t>
+      </w:r>
+      <w:hyperlink r:id="rId7" w:tooltip="https://doi.org/10.21949/1530332" w:history="1">
+        <w:r>
+          <w:rPr>
+            <w:rStyle w:val="Hyperlink"/>
+          </w:rPr>
+          <w:t>https://doi.org/10.21949/1530332</w:t>
+        </w:r>
+      </w:hyperlink>
     </w:p>
     <w:p/>
     <w:p>
@@ -250,97 +395,62 @@
     <w:p/>
     <w:p>
       <w:r>
+        <w:t>For a "Polygon" type, the "coordinates" field must be an array of arrays, of points, where the array defines the outer boundary of the "Polygon". This array should contain at least four [longitude, latitude] points (as numbers, either integers or floating-point numbers), and the first and last points must be the same to close the shape.</w:t>
+      </w:r>
+    </w:p>
+    <w:p>
+      <w:r>
+        <w:t>{"spatial":{"type":"Polygon","coordinates":[[[</w:t>
+      </w:r>
+      <w:r>
+        <w:t>-120.314028,39.332115</w:t>
+      </w:r>
+      <w:r>
+        <w:t>],[-</w:t>
+      </w:r>
+      <w:r>
+        <w:t>119</w:t>
+      </w:r>
+      <w:r>
+        <w:t>.</w:t>
+      </w:r>
+      <w:r>
+        <w:t>805910,39</w:t>
+      </w:r>
+      <w:r>
+        <w:t>.</w:t>
+      </w:r>
+      <w:r>
+        <w:t>332115</w:t>
+      </w:r>
+      <w:r>
+        <w:t>],[</w:t>
+      </w:r>
+      <w:r>
+        <w:t>-119.805910,38.700457</w:t>
+      </w:r>
+      <w:r>
+        <w:t>],[</w:t>
+      </w:r>
+      <w:r>
+        <w:t>-120.314028,38.700457</w:t>
+      </w:r>
+      <w:r>
+        <w:t>],[-</w:t>
+      </w:r>
+      <w:r>
+        <w:t>120.314028,39.332115</w:t>
+      </w:r>
+      <w:r>
+        <w:t>]]]}}</w:t>
+      </w:r>
+    </w:p>
+    <w:p>
+      <w:r>
+        <w:rPr>
+          <w:noProof/>
+        </w:rPr>
         <w:lastRenderedPageBreak/>
-        <w:t>For a "Polygon" type, the "coordinates" field must be an array of arrays, of points, where the array defines the outer boundary of the "Polygon". This array should contain at least four [longitude, latitude] points (as numbers, either integers or floating-point numbers), and the first and last points must be the same to close the shape.</w:t>
-      </w:r>
-    </w:p>
-    <w:p>
-      <w:r>
-        <w:t>{"spatial</w:t>
-      </w:r>
-      <w:proofErr w:type="gramStart"/>
-      <w:r>
-        <w:t>":{</w:t>
-      </w:r>
-      <w:proofErr w:type="gramEnd"/>
-      <w:r>
-        <w:t>"type":"Polygon","coordinates</w:t>
-      </w:r>
-      <w:proofErr w:type="gramStart"/>
-      <w:r>
-        <w:t>":[</w:t>
-      </w:r>
-      <w:proofErr w:type="gramEnd"/>
-      <w:r>
-        <w:t>[[</w:t>
-      </w:r>
-      <w:r>
-        <w:t>-120.314028,39.332115</w:t>
-      </w:r>
-      <w:proofErr w:type="gramStart"/>
-      <w:r>
-        <w:t>],[</w:t>
-      </w:r>
-      <w:proofErr w:type="gramEnd"/>
-      <w:r>
-        <w:t>-</w:t>
-      </w:r>
-      <w:r>
-        <w:t>119</w:t>
-      </w:r>
-      <w:r>
-        <w:t>.</w:t>
-      </w:r>
-      <w:r>
-        <w:t>805910,39</w:t>
-      </w:r>
-      <w:r>
-        <w:t>.</w:t>
-      </w:r>
-      <w:r>
-        <w:t>332115</w:t>
-      </w:r>
-      <w:proofErr w:type="gramStart"/>
-      <w:r>
-        <w:t>],[</w:t>
-      </w:r>
-      <w:proofErr w:type="gramEnd"/>
-      <w:r>
-        <w:t>-119.805910,38.700457</w:t>
-      </w:r>
-      <w:proofErr w:type="gramStart"/>
-      <w:r>
-        <w:t>],[</w:t>
-      </w:r>
-      <w:proofErr w:type="gramEnd"/>
-      <w:r>
-        <w:t>-120.314028,38.700457</w:t>
-      </w:r>
-      <w:proofErr w:type="gramStart"/>
-      <w:r>
-        <w:t>],[</w:t>
-      </w:r>
-      <w:proofErr w:type="gramEnd"/>
-      <w:r>
-        <w:t>-</w:t>
-      </w:r>
-      <w:r>
-        <w:t>120.314028,39.332115</w:t>
-      </w:r>
-      <w:r>
-        <w:t>]</w:t>
-      </w:r>
-      <w:proofErr w:type="gramStart"/>
-      <w:r>
-        <w:t>]]}}</w:t>
-      </w:r>
-      <w:proofErr w:type="gramEnd"/>
-    </w:p>
-    <w:p>
-      <w:r>
-        <w:rPr>
-          <w:noProof/>
-        </w:rPr>
         <w:drawing>
           <wp:inline distT="0" distB="0" distL="0" distR="0" wp14:anchorId="4DFFF5D8" wp14:editId="6D9DE44B">
             <wp:extent cx="5943600" cy="5437505"/>
@@ -357,7 +467,7 @@
                     <pic:cNvPicPr/>
                   </pic:nvPicPr>
                   <pic:blipFill>
-                    <a:blip r:embed="rId9"/>
+                    <a:blip r:embed="rId8"/>
                     <a:stretch>
                       <a:fillRect/>
                     </a:stretch>
@@ -381,31 +491,11 @@
     <w:p/>
     <w:p/>
     <w:p>
-      <w:commentRangeStart w:id="1"/>
-      <w:r>
-        <w:lastRenderedPageBreak/>
-        <w:t xml:space="preserve">Policy </w:t>
-      </w:r>
-      <w:commentRangeEnd w:id="1"/>
-      <w:r>
-        <w:rPr>
-          <w:rStyle w:val="CommentReference"/>
-        </w:rPr>
-        <w:commentReference w:id="1"/>
-      </w:r>
-      <w:r>
-        <w:t xml:space="preserve">statement: </w:t>
-      </w:r>
-      <w:r>
-        <w:t xml:space="preserve">This dataset was made public under the requirements enumerated in the U.S. Department of Transportation's 'Plan to Increase Public Access to the Results of </w:t>
-      </w:r>
-      <w:proofErr w:type="gramStart"/>
-      <w:r>
-        <w:t>Federally-Funded</w:t>
-      </w:r>
-      <w:proofErr w:type="gramEnd"/>
-      <w:r>
-        <w:t xml:space="preserve"> Scientific Research' Version 1.1 &lt;https://doi.org/10.21949/1520559&gt; and guidelines suggested by the DOT Public Access website &lt;https://doi.org/10.21949/1503647&gt;, in effect and current as of December 03, 2020.</w:t>
+      <w:r>
+        <w:t xml:space="preserve">Policy statement: </w:t>
+      </w:r>
+      <w:r>
+        <w:t>This dataset was made public under the requirements enumerated in the U.S. Department of Transportation's 'Plan to Increase Public Access to the Results of Federally-Funded Scientific Research' Version 1.1 &lt;https://doi.org/10.21949/1520559&gt; and guidelines suggested by the DOT Public Access website &lt;https://doi.org/10.21949/1503647&gt;, in effect and current as of December 03, 2020.</w:t>
       </w:r>
     </w:p>
     <w:p/>
@@ -413,15 +503,10 @@
       <w:r>
         <w:t xml:space="preserve">Link/DOI to Policy: </w:t>
       </w:r>
-      <w:proofErr w:type="gramStart"/>
-      <w:r>
-        <w:t>https://doi.org/10.21949/1520559 ,</w:t>
-      </w:r>
-      <w:proofErr w:type="gramEnd"/>
-      <w:r>
-        <w:t xml:space="preserve"> </w:t>
-      </w:r>
-      <w:hyperlink r:id="rId10" w:history="1">
+      <w:r>
+        <w:t xml:space="preserve">https://doi.org/10.21949/1520559 , </w:t>
+      </w:r>
+      <w:hyperlink r:id="rId9" w:history="1">
         <w:r>
           <w:rPr>
             <w:rStyle w:val="Hyperlink"/>
@@ -433,6 +518,7 @@
     <w:p/>
     <w:p>
       <w:r>
+        <w:lastRenderedPageBreak/>
         <w:t>Public Access Level: public</w:t>
       </w:r>
     </w:p>
@@ -457,27 +543,11 @@
     <w:p/>
     <w:p>
       <w:r>
-        <w:t xml:space="preserve">Is this item a part of a ROSA P Collection or </w:t>
-      </w:r>
-      <w:proofErr w:type="gramStart"/>
-      <w:r>
-        <w:t>will</w:t>
-      </w:r>
-      <w:proofErr w:type="gramEnd"/>
-      <w:r>
-        <w:t xml:space="preserve"> be a part of a ROSA P Collection upon </w:t>
-      </w:r>
-      <w:proofErr w:type="gramStart"/>
-      <w:r>
-        <w:t>submitting</w:t>
-      </w:r>
-      <w:proofErr w:type="gramEnd"/>
-      <w:r>
-        <w:t xml:space="preserve"> to ROSA P? </w:t>
-      </w:r>
-    </w:p>
-    <w:p>
-      <w:hyperlink r:id="rId11" w:history="1">
+        <w:t xml:space="preserve">Is this item a part of a ROSA P Collection or will be a part of a ROSA P Collection upon submitting to ROSA P? </w:t>
+      </w:r>
+    </w:p>
+    <w:p>
+      <w:hyperlink r:id="rId10" w:history="1">
         <w:r>
           <w:rPr>
             <w:rStyle w:val="Hyperlink"/>
@@ -489,15 +559,7 @@
     <w:p/>
     <w:p>
       <w:r>
-        <w:t>DOT ONLY Fedora/CDC PID of Data Asset in "</w:t>
-      </w:r>
-      <w:proofErr w:type="gramStart"/>
-      <w:r>
-        <w:t>dot:[</w:t>
-      </w:r>
-      <w:proofErr w:type="gramEnd"/>
-      <w:r>
-        <w:t>PID]" format (ex: dot:76508)</w:t>
+        <w:t>DOT ONLY Fedora/CDC PID of Data Asset in "dot:[PID]" format (ex: dot:76508)</w:t>
       </w:r>
     </w:p>
     <w:p/>
@@ -509,72 +571,6 @@
     </w:sectPr>
   </w:body>
 </w:document>
-</file>
-
-<file path=word/comments.xml><?xml version="1.0" encoding="utf-8"?>
-<w:comments xmlns:wpc="http://schemas.microsoft.com/office/word/2010/wordprocessingCanvas" xmlns:cx="http://schemas.microsoft.com/office/drawing/2014/chartex" xmlns:cx1="http://schemas.microsoft.com/office/drawing/2015/9/8/chartex" xmlns:cx2="http://schemas.microsoft.com/office/drawing/2015/10/21/chartex" xmlns:cx3="http://schemas.microsoft.com/office/drawing/2016/5/9/chartex" xmlns:cx4="http://schemas.microsoft.com/office/drawing/2016/5/10/chartex" xmlns:cx5="http://schemas.microsoft.com/office/drawing/2016/5/11/chartex" xmlns:cx6="http://schemas.microsoft.com/office/drawing/2016/5/12/chartex" xmlns:cx7="http://schemas.microsoft.com/office/drawing/2016/5/13/chartex" xmlns:cx8="http://schemas.microsoft.com/office/drawing/2016/5/14/chartex" xmlns:mc="http://schemas.openxmlformats.org/markup-compatibility/2006" xmlns:aink="http://schemas.microsoft.com/office/drawing/2016/ink" xmlns:am3d="http://schemas.microsoft.com/office/drawing/2017/model3d" xmlns:o="urn:schemas-microsoft-com:office:office" xmlns:oel="http://schemas.microsoft.com/office/2019/extlst" xmlns:r="http://schemas.openxmlformats.org/officeDocument/2006/relationships" xmlns:m="http://schemas.openxmlformats.org/officeDocument/2006/math" xmlns:v="urn:schemas-microsoft-com:vml" xmlns:wp14="http://schemas.microsoft.com/office/word/2010/wordprocessingDrawing" xmlns:wp="http://schemas.openxmlformats.org/drawingml/2006/wordprocessingDrawing" xmlns:w10="urn:schemas-microsoft-com:office:word" xmlns:w="http://schemas.openxmlformats.org/wordprocessingml/2006/main" xmlns:w14="http://schemas.microsoft.com/office/word/2010/wordml" xmlns:w15="http://schemas.microsoft.com/office/word/2012/wordml" xmlns:w16cex="http://schemas.microsoft.com/office/word/2018/wordml/cex" xmlns:w16cid="http://schemas.microsoft.com/office/word/2016/wordml/cid" xmlns:w16="http://schemas.microsoft.com/office/word/2018/wordml" xmlns:w16du="http://schemas.microsoft.com/office/word/2023/wordml/word16du" xmlns:w16sdtdh="http://schemas.microsoft.com/office/word/2020/wordml/sdtdatahash" xmlns:w16sdtfl="http://schemas.microsoft.com/office/word/2024/wordml/sdtformatlock" xmlns:w16se="http://schemas.microsoft.com/office/word/2015/wordml/symex" xmlns:wpg="http://schemas.microsoft.com/office/word/2010/wordprocessingGroup" xmlns:wpi="http://schemas.microsoft.com/office/word/2010/wordprocessingInk" xmlns:wne="http://schemas.microsoft.com/office/word/2006/wordml" xmlns:wps="http://schemas.microsoft.com/office/word/2010/wordprocessingShape" mc:Ignorable="w14 w15 w16se w16cid w16 w16cex w16sdtdh w16sdtfl w16du wp14">
-  <w:comment w:id="0" w:author="Rachael Shaw" w:date="2025-09-30T14:35:00Z" w:initials="RS">
-    <w:p>
-      <w:pPr>
-        <w:pStyle w:val="CommentText"/>
-      </w:pPr>
-      <w:r>
-        <w:rPr>
-          <w:rStyle w:val="CommentReference"/>
-        </w:rPr>
-        <w:annotationRef/>
-      </w:r>
-      <w:r>
-        <w:t>This popped up as an autofill suggestion on template</w:t>
-      </w:r>
-    </w:p>
-  </w:comment>
-  <w:comment w:id="1" w:author="Rachael Shaw" w:date="2025-09-30T14:35:00Z" w:initials="RS">
-    <w:p>
-      <w:pPr>
-        <w:pStyle w:val="CommentText"/>
-      </w:pPr>
-      <w:r>
-        <w:rPr>
-          <w:rStyle w:val="CommentReference"/>
-        </w:rPr>
-        <w:annotationRef/>
-      </w:r>
-      <w:r>
-        <w:t>Also popped up to autofill</w:t>
-      </w:r>
-    </w:p>
-  </w:comment>
-</w:comments>
-</file>
-
-<file path=word/commentsExtended.xml><?xml version="1.0" encoding="utf-8"?>
-<w15:commentsEx xmlns:wpc="http://schemas.microsoft.com/office/word/2010/wordprocessingCanvas" xmlns:cx="http://schemas.microsoft.com/office/drawing/2014/chartex" xmlns:cx1="http://schemas.microsoft.com/office/drawing/2015/9/8/chartex" xmlns:cx2="http://schemas.microsoft.com/office/drawing/2015/10/21/chartex" xmlns:cx3="http://schemas.microsoft.com/office/drawing/2016/5/9/chartex" xmlns:cx4="http://schemas.microsoft.com/office/drawing/2016/5/10/chartex" xmlns:cx5="http://schemas.microsoft.com/office/drawing/2016/5/11/chartex" xmlns:cx6="http://schemas.microsoft.com/office/drawing/2016/5/12/chartex" xmlns:cx7="http://schemas.microsoft.com/office/drawing/2016/5/13/chartex" xmlns:cx8="http://schemas.microsoft.com/office/drawing/2016/5/14/chartex" xmlns:mc="http://schemas.openxmlformats.org/markup-compatibility/2006" xmlns:aink="http://schemas.microsoft.com/office/drawing/2016/ink" xmlns:am3d="http://schemas.microsoft.com/office/drawing/2017/model3d" xmlns:o="urn:schemas-microsoft-com:office:office" xmlns:oel="http://schemas.microsoft.com/office/2019/extlst" xmlns:r="http://schemas.openxmlformats.org/officeDocument/2006/relationships" xmlns:m="http://schemas.openxmlformats.org/officeDocument/2006/math" xmlns:v="urn:schemas-microsoft-com:vml" xmlns:wp14="http://schemas.microsoft.com/office/word/2010/wordprocessingDrawing" xmlns:wp="http://schemas.openxmlformats.org/drawingml/2006/wordprocessingDrawing" xmlns:w10="urn:schemas-microsoft-com:office:word" xmlns:w="http://schemas.openxmlformats.org/wordprocessingml/2006/main" xmlns:w14="http://schemas.microsoft.com/office/word/2010/wordml" xmlns:w15="http://schemas.microsoft.com/office/word/2012/wordml" xmlns:w16cex="http://schemas.microsoft.com/office/word/2018/wordml/cex" xmlns:w16cid="http://schemas.microsoft.com/office/word/2016/wordml/cid" xmlns:w16="http://schemas.microsoft.com/office/word/2018/wordml" xmlns:w16du="http://schemas.microsoft.com/office/word/2023/wordml/word16du" xmlns:w16sdtdh="http://schemas.microsoft.com/office/word/2020/wordml/sdtdatahash" xmlns:w16sdtfl="http://schemas.microsoft.com/office/word/2024/wordml/sdtformatlock" xmlns:w16se="http://schemas.microsoft.com/office/word/2015/wordml/symex" xmlns:wpg="http://schemas.microsoft.com/office/word/2010/wordprocessingGroup" xmlns:wpi="http://schemas.microsoft.com/office/word/2010/wordprocessingInk" xmlns:wne="http://schemas.microsoft.com/office/word/2006/wordml" xmlns:wps="http://schemas.microsoft.com/office/word/2010/wordprocessingShape" mc:Ignorable="w14 w15 w16se w16cid w16 w16cex w16sdtdh w16sdtfl w16du wp14">
-  <w15:commentEx w15:paraId="0782A6A3" w15:done="0"/>
-  <w15:commentEx w15:paraId="28272C6C" w15:done="0"/>
-</w15:commentsEx>
-</file>
-
-<file path=word/commentsExtensible.xml><?xml version="1.0" encoding="utf-8"?>
-<w16cex:commentsExtensible xmlns:wpc="http://schemas.microsoft.com/office/word/2010/wordprocessingCanvas" xmlns:cx="http://schemas.microsoft.com/office/drawing/2014/chartex" xmlns:cx1="http://schemas.microsoft.com/office/drawing/2015/9/8/chartex" xmlns:cx2="http://schemas.microsoft.com/office/drawing/2015/10/21/chartex" xmlns:cx3="http://schemas.microsoft.com/office/drawing/2016/5/9/chartex" xmlns:cx4="http://schemas.microsoft.com/office/drawing/2016/5/10/chartex" xmlns:cx5="http://schemas.microsoft.com/office/drawing/2016/5/11/chartex" xmlns:cx6="http://schemas.microsoft.com/office/drawing/2016/5/12/chartex" xmlns:cx7="http://schemas.microsoft.com/office/drawing/2016/5/13/chartex" xmlns:cx8="http://schemas.microsoft.com/office/drawing/2016/5/14/chartex" xmlns:cr="http://schemas.microsoft.com/office/comments/2020/reactions" xmlns:mc="http://schemas.openxmlformats.org/markup-compatibility/2006" xmlns:aink="http://schemas.microsoft.com/office/drawing/2016/ink" xmlns:am3d="http://schemas.microsoft.com/office/drawing/2017/model3d" xmlns:o="urn:schemas-microsoft-com:office:office" xmlns:oel="http://schemas.microsoft.com/office/2019/extlst" xmlns:r="http://schemas.openxmlformats.org/officeDocument/2006/relationships" xmlns:m="http://schemas.openxmlformats.org/officeDocument/2006/math" xmlns:v="urn:schemas-microsoft-com:vml" xmlns:wp14="http://schemas.microsoft.com/office/word/2010/wordprocessingDrawing" xmlns:wp="http://schemas.openxmlformats.org/drawingml/2006/wordprocessingDrawing" xmlns:w10="urn:schemas-microsoft-com:office:word" xmlns:w="http://schemas.openxmlformats.org/wordprocessingml/2006/main" xmlns:w14="http://schemas.microsoft.com/office/word/2010/wordml" xmlns:w15="http://schemas.microsoft.com/office/word/2012/wordml" xmlns:w16cex="http://schemas.microsoft.com/office/word/2018/wordml/cex" xmlns:w16cid="http://schemas.microsoft.com/office/word/2016/wordml/cid" xmlns:w16="http://schemas.microsoft.com/office/word/2018/wordml" xmlns:w16du="http://schemas.microsoft.com/office/word/2023/wordml/word16du" xmlns:w16sdtdh="http://schemas.microsoft.com/office/word/2020/wordml/sdtdatahash" xmlns:w16sdtfl="http://schemas.microsoft.com/office/word/2024/wordml/sdtformatlock" xmlns:w16se="http://schemas.microsoft.com/office/word/2015/wordml/symex" xmlns:wpg="http://schemas.microsoft.com/office/word/2010/wordprocessingGroup" xmlns:wpi="http://schemas.microsoft.com/office/word/2010/wordprocessingInk" xmlns:wne="http://schemas.microsoft.com/office/word/2006/wordml" xmlns:wps="http://schemas.microsoft.com/office/word/2010/wordprocessingShape" mc:Ignorable="w14 w15 w16se w16cid w16 w16cex w16sdtdh w16sdtfl cr w16du wp14">
-  <w16cex:commentExtensible w16cex:durableId="18CF2C00" w16cex:dateUtc="2025-09-30T21:35:00Z"/>
-  <w16cex:commentExtensible w16cex:durableId="6CB3E5EE" w16cex:dateUtc="2025-09-30T21:35:00Z"/>
-</w16cex:commentsExtensible>
-</file>
-
-<file path=word/commentsIds.xml><?xml version="1.0" encoding="utf-8"?>
-<w16cid:commentsIds xmlns:wpc="http://schemas.microsoft.com/office/word/2010/wordprocessingCanvas" xmlns:cx="http://schemas.microsoft.com/office/drawing/2014/chartex" xmlns:cx1="http://schemas.microsoft.com/office/drawing/2015/9/8/chartex" xmlns:cx2="http://schemas.microsoft.com/office/drawing/2015/10/21/chartex" xmlns:cx3="http://schemas.microsoft.com/office/drawing/2016/5/9/chartex" xmlns:cx4="http://schemas.microsoft.com/office/drawing/2016/5/10/chartex" xmlns:cx5="http://schemas.microsoft.com/office/drawing/2016/5/11/chartex" xmlns:cx6="http://schemas.microsoft.com/office/drawing/2016/5/12/chartex" xmlns:cx7="http://schemas.microsoft.com/office/drawing/2016/5/13/chartex" xmlns:cx8="http://schemas.microsoft.com/office/drawing/2016/5/14/chartex" xmlns:mc="http://schemas.openxmlformats.org/markup-compatibility/2006" xmlns:aink="http://schemas.microsoft.com/office/drawing/2016/ink" xmlns:am3d="http://schemas.microsoft.com/office/drawing/2017/model3d" xmlns:o="urn:schemas-microsoft-com:office:office" xmlns:oel="http://schemas.microsoft.com/office/2019/extlst" xmlns:r="http://schemas.openxmlformats.org/officeDocument/2006/relationships" xmlns:m="http://schemas.openxmlformats.org/officeDocument/2006/math" xmlns:v="urn:schemas-microsoft-com:vml" xmlns:wp14="http://schemas.microsoft.com/office/word/2010/wordprocessingDrawing" xmlns:wp="http://schemas.openxmlformats.org/drawingml/2006/wordprocessingDrawing" xmlns:w10="urn:schemas-microsoft-com:office:word" xmlns:w="http://schemas.openxmlformats.org/wordprocessingml/2006/main" xmlns:w14="http://schemas.microsoft.com/office/word/2010/wordml" xmlns:w15="http://schemas.microsoft.com/office/word/2012/wordml" xmlns:w16cex="http://schemas.microsoft.com/office/word/2018/wordml/cex" xmlns:w16cid="http://schemas.microsoft.com/office/word/2016/wordml/cid" xmlns:w16="http://schemas.microsoft.com/office/word/2018/wordml" xmlns:w16du="http://schemas.microsoft.com/office/word/2023/wordml/word16du" xmlns:w16sdtdh="http://schemas.microsoft.com/office/word/2020/wordml/sdtdatahash" xmlns:w16sdtfl="http://schemas.microsoft.com/office/word/2024/wordml/sdtformatlock" xmlns:w16se="http://schemas.microsoft.com/office/word/2015/wordml/symex" xmlns:wpg="http://schemas.microsoft.com/office/word/2010/wordprocessingGroup" xmlns:wpi="http://schemas.microsoft.com/office/word/2010/wordprocessingInk" xmlns:wne="http://schemas.microsoft.com/office/word/2006/wordml" xmlns:wps="http://schemas.microsoft.com/office/word/2010/wordprocessingShape" mc:Ignorable="w14 w15 w16se w16cid w16 w16cex w16sdtdh w16sdtfl w16du wp14">
-  <w16cid:commentId w16cid:paraId="0782A6A3" w16cid:durableId="18CF2C00"/>
-  <w16cid:commentId w16cid:paraId="28272C6C" w16cid:durableId="6CB3E5EE"/>
-</w16cid:commentsIds>
-</file>
-
-<file path=word/people.xml><?xml version="1.0" encoding="utf-8"?>
-<w15:people xmlns:wpc="http://schemas.microsoft.com/office/word/2010/wordprocessingCanvas" xmlns:cx="http://schemas.microsoft.com/office/drawing/2014/chartex" xmlns:cx1="http://schemas.microsoft.com/office/drawing/2015/9/8/chartex" xmlns:cx2="http://schemas.microsoft.com/office/drawing/2015/10/21/chartex" xmlns:cx3="http://schemas.microsoft.com/office/drawing/2016/5/9/chartex" xmlns:cx4="http://schemas.microsoft.com/office/drawing/2016/5/10/chartex" xmlns:cx5="http://schemas.microsoft.com/office/drawing/2016/5/11/chartex" xmlns:cx6="http://schemas.microsoft.com/office/drawing/2016/5/12/chartex" xmlns:cx7="http://schemas.microsoft.com/office/drawing/2016/5/13/chartex" xmlns:cx8="http://schemas.microsoft.com/office/drawing/2016/5/14/chartex" xmlns:mc="http://schemas.openxmlformats.org/markup-compatibility/2006" xmlns:aink="http://schemas.microsoft.com/office/drawing/2016/ink" xmlns:am3d="http://schemas.microsoft.com/office/drawing/2017/model3d" xmlns:o="urn:schemas-microsoft-com:office:office" xmlns:oel="http://schemas.microsoft.com/office/2019/extlst" xmlns:r="http://schemas.openxmlformats.org/officeDocument/2006/relationships" xmlns:m="http://schemas.openxmlformats.org/officeDocument/2006/math" xmlns:v="urn:schemas-microsoft-com:vml" xmlns:wp14="http://schemas.microsoft.com/office/word/2010/wordprocessingDrawing" xmlns:wp="http://schemas.openxmlformats.org/drawingml/2006/wordprocessingDrawing" xmlns:w10="urn:schemas-microsoft-com:office:word" xmlns:w="http://schemas.openxmlformats.org/wordprocessingml/2006/main" xmlns:w14="http://schemas.microsoft.com/office/word/2010/wordml" xmlns:w15="http://schemas.microsoft.com/office/word/2012/wordml" xmlns:w16cex="http://schemas.microsoft.com/office/word/2018/wordml/cex" xmlns:w16cid="http://schemas.microsoft.com/office/word/2016/wordml/cid" xmlns:w16="http://schemas.microsoft.com/office/word/2018/wordml" xmlns:w16du="http://schemas.microsoft.com/office/word/2023/wordml/word16du" xmlns:w16sdtdh="http://schemas.microsoft.com/office/word/2020/wordml/sdtdatahash" xmlns:w16sdtfl="http://schemas.microsoft.com/office/word/2024/wordml/sdtformatlock" xmlns:w16se="http://schemas.microsoft.com/office/word/2015/wordml/symex" xmlns:wpg="http://schemas.microsoft.com/office/word/2010/wordprocessingGroup" xmlns:wpi="http://schemas.microsoft.com/office/word/2010/wordprocessingInk" xmlns:wne="http://schemas.microsoft.com/office/word/2006/wordml" xmlns:wps="http://schemas.microsoft.com/office/word/2010/wordprocessingShape" mc:Ignorable="w14 w15 w16se w16cid w16 w16cex w16sdtdh w16sdtfl w16du wp14">
-  <w15:person w15:author="Rachael Shaw">
-    <w15:presenceInfo w15:providerId="AD" w15:userId="S::rshaw@trpa.gov::bdda0b50-449f-49ee-9e05-341354a7e9ba"/>
-  </w15:person>
-</w15:people>
 </file>
 
 <file path=word/styles.xml><?xml version="1.0" encoding="utf-8"?>
@@ -1179,7 +1175,6 @@
   <w:style w:type="character" w:default="1" w:styleId="DefaultParagraphFont">
     <w:name w:val="Default Paragraph Font"/>
     <w:uiPriority w:val="1"/>
-    <w:semiHidden/>
     <w:unhideWhenUsed/>
   </w:style>
   <w:style w:type="table" w:default="1" w:styleId="TableNormal">

</xml_diff>